<commit_message>
mais chatisse de documentação
</commit_message>
<xml_diff>
--- a/analise/modelo_do_projeto_.docx
+++ b/analise/modelo_do_projeto_.docx
@@ -31,23 +31,7 @@
           <w:b/>
           <w:sz w:val="28"/>
         </w:rPr>
-        <w:t>(</w:t>
-      </w:r>
-      <w:proofErr w:type="gramStart"/>
-      <w:r>
-        <w:rPr>
-          <w:b/>
-          <w:sz w:val="28"/>
-        </w:rPr>
-        <w:t>contém</w:t>
-      </w:r>
-      <w:proofErr w:type="gramEnd"/>
-      <w:r>
-        <w:rPr>
-          <w:b/>
-          <w:sz w:val="28"/>
-        </w:rPr>
-        <w:t xml:space="preserve"> dados como logo da empresa de desenvolvimento e etc.)</w:t>
+        <w:t>(contém dados como logo da empresa de desenvolvimento e etc.)</w:t>
       </w:r>
     </w:p>
     <w:p>
@@ -151,17 +135,8 @@
           <w:b/>
           <w:sz w:val="28"/>
         </w:rPr>
-        <w:t xml:space="preserve">Projeto 001. Tapeçaria </w:t>
+        <w:t>Projeto 001. Tapeçaria Cassuli</w:t>
       </w:r>
-      <w:proofErr w:type="spellStart"/>
-      <w:r>
-        <w:rPr>
-          <w:b/>
-          <w:sz w:val="28"/>
-        </w:rPr>
-        <w:t>Cassuli</w:t>
-      </w:r>
-      <w:proofErr w:type="spellEnd"/>
     </w:p>
     <w:p>
       <w:pPr>
@@ -192,17 +167,8 @@
           <w:b/>
           <w:sz w:val="28"/>
         </w:rPr>
-        <w:t xml:space="preserve">Tapeçaria </w:t>
+        <w:t>Tapeçaria Cassuli</w:t>
       </w:r>
-      <w:proofErr w:type="spellStart"/>
-      <w:r>
-        <w:rPr>
-          <w:b/>
-          <w:sz w:val="28"/>
-        </w:rPr>
-        <w:t>Cassuli</w:t>
-      </w:r>
-      <w:proofErr w:type="spellEnd"/>
     </w:p>
     <w:p>
       <w:pPr>
@@ -687,16 +653,8 @@
               <w:rPr>
                 <w:b/>
               </w:rPr>
-              <w:t xml:space="preserve">Alexandre / </w:t>
-            </w:r>
-            <w:proofErr w:type="spellStart"/>
-            <w:r>
-              <w:rPr>
-                <w:b/>
-              </w:rPr>
-              <w:t>Jandrei</w:t>
-            </w:r>
-            <w:proofErr w:type="spellEnd"/>
+              <w:t>Alexandre / Jandrei</w:t>
+            </w:r>
           </w:p>
         </w:tc>
       </w:tr>
@@ -769,16 +727,8 @@
               <w:rPr>
                 <w:b/>
               </w:rPr>
-              <w:t xml:space="preserve">Alexandre / </w:t>
-            </w:r>
-            <w:proofErr w:type="spellStart"/>
-            <w:r>
-              <w:rPr>
-                <w:b/>
-              </w:rPr>
-              <w:t>Jandrei</w:t>
-            </w:r>
-            <w:proofErr w:type="spellEnd"/>
+              <w:t>Alexandre / Jandrei</w:t>
+            </w:r>
           </w:p>
         </w:tc>
       </w:tr>
@@ -851,16 +801,8 @@
               <w:rPr>
                 <w:b/>
               </w:rPr>
-              <w:t>Alexandre/</w:t>
-            </w:r>
-            <w:proofErr w:type="spellStart"/>
-            <w:r>
-              <w:rPr>
-                <w:b/>
-              </w:rPr>
-              <w:t>Jandrei</w:t>
-            </w:r>
-            <w:proofErr w:type="spellEnd"/>
+              <w:t>Alexandre/Jandrei</w:t>
+            </w:r>
           </w:p>
         </w:tc>
       </w:tr>
@@ -928,13 +870,8 @@
         </w:numPr>
       </w:pPr>
       <w:r>
-        <w:t xml:space="preserve">Projeto 001. Tapeçaria </w:t>
+        <w:t>Projeto 001. Tapeçaria Cassuli</w:t>
       </w:r>
-      <w:proofErr w:type="spellStart"/>
-      <w:r>
-        <w:t>Cassuli</w:t>
-      </w:r>
-      <w:proofErr w:type="spellEnd"/>
     </w:p>
     <w:p>
       <w:pPr>
@@ -960,13 +897,8 @@
         <w:t xml:space="preserve"> Nome Fantasia</w:t>
       </w:r>
       <w:r>
-        <w:t xml:space="preserve">: Tapeçaria </w:t>
+        <w:t>: Tapeçaria Cassuli</w:t>
       </w:r>
-      <w:proofErr w:type="spellStart"/>
-      <w:r>
-        <w:t>Cassuli</w:t>
-      </w:r>
-      <w:proofErr w:type="spellEnd"/>
     </w:p>
     <w:p>
       <w:pPr>
@@ -980,13 +912,8 @@
         <w:t xml:space="preserve"> Razão Social</w:t>
       </w:r>
       <w:r>
-        <w:t xml:space="preserve">: Estofados e Tapeçaria </w:t>
+        <w:t>: Estofados e Tapeçaria Cassuli</w:t>
       </w:r>
-      <w:proofErr w:type="spellStart"/>
-      <w:r>
-        <w:t>Cassuli</w:t>
-      </w:r>
-      <w:proofErr w:type="spellEnd"/>
     </w:p>
     <w:p>
       <w:pPr>
@@ -1042,15 +969,7 @@
         <w:t xml:space="preserve"> Endereço</w:t>
       </w:r>
       <w:r>
-        <w:t xml:space="preserve">: Rua Luiz </w:t>
-      </w:r>
-      <w:proofErr w:type="spellStart"/>
-      <w:r>
-        <w:t>Bongiolo</w:t>
-      </w:r>
-      <w:proofErr w:type="spellEnd"/>
-      <w:r>
-        <w:t xml:space="preserve"> 258 – São Miguel do Iguaçu /PR</w:t>
+        <w:t>: Rua Luiz Bongiolo 258 – São Miguel do Iguaçu /PR</w:t>
       </w:r>
     </w:p>
     <w:p>
@@ -1065,13 +984,8 @@
         <w:t xml:space="preserve"> Contato</w:t>
       </w:r>
       <w:r>
-        <w:t xml:space="preserve">: Sidnei </w:t>
+        <w:t>: Sidnei Cassuli</w:t>
       </w:r>
-      <w:proofErr w:type="spellStart"/>
-      <w:r>
-        <w:t>Cassuli</w:t>
-      </w:r>
-      <w:proofErr w:type="spellEnd"/>
     </w:p>
     <w:p>
       <w:pPr>
@@ -1085,13 +999,8 @@
         <w:t xml:space="preserve"> Nome</w:t>
       </w:r>
       <w:r>
-        <w:t xml:space="preserve">: Sidnei </w:t>
+        <w:t>: Sidnei Cassuli</w:t>
       </w:r>
-      <w:proofErr w:type="spellStart"/>
-      <w:r>
-        <w:t>Cassuli</w:t>
-      </w:r>
-      <w:proofErr w:type="spellEnd"/>
     </w:p>
     <w:p>
       <w:pPr>
@@ -1195,15 +1104,7 @@
         <w:ind w:left="360"/>
       </w:pPr>
       <w:r>
-        <w:t xml:space="preserve">Possibilitar ao cliente montar seu produto. </w:t>
-      </w:r>
-      <w:proofErr w:type="spellStart"/>
-      <w:r>
-        <w:t>Fornecer</w:t>
-      </w:r>
-      <w:proofErr w:type="spellEnd"/>
-      <w:r>
-        <w:t xml:space="preserve"> um ponto de contato com a empresa de fácil acesso.</w:t>
+        <w:t>Possibilitar ao cliente montar seu produto. Fornecer um ponto de contato com a empresa de fácil acesso.</w:t>
       </w:r>
     </w:p>
     <w:p>
@@ -1220,14 +1121,12 @@
       <w:r>
         <w:t xml:space="preserve"> (</w:t>
       </w:r>
-      <w:proofErr w:type="spellStart"/>
       <w:r>
         <w:rPr>
           <w:i/>
         </w:rPr>
         <w:t>Stakeholders</w:t>
       </w:r>
-      <w:proofErr w:type="spellEnd"/>
       <w:r>
         <w:t>)</w:t>
       </w:r>
@@ -1251,11 +1150,9 @@
             <w:pPr>
               <w:jc w:val="center"/>
             </w:pPr>
-            <w:proofErr w:type="spellStart"/>
             <w:r>
               <w:t>Stakeholders</w:t>
             </w:r>
-            <w:proofErr w:type="spellEnd"/>
           </w:p>
         </w:tc>
         <w:tc>
@@ -1283,19 +1180,11 @@
                 <w:i/>
               </w:rPr>
             </w:pPr>
-            <w:proofErr w:type="spellStart"/>
             <w:r>
               <w:rPr>
                 <w:i/>
               </w:rPr>
-              <w:t>Scrum</w:t>
-            </w:r>
-            <w:proofErr w:type="spellEnd"/>
-            <w:r>
-              <w:rPr>
-                <w:i/>
-              </w:rPr>
-              <w:t xml:space="preserve"> Master</w:t>
+              <w:t>Scrum Master</w:t>
             </w:r>
           </w:p>
         </w:tc>
@@ -1305,13 +1194,8 @@
           </w:tcPr>
           <w:p>
             <w:r>
-              <w:t xml:space="preserve">Alexandre </w:t>
-            </w:r>
-            <w:proofErr w:type="spellStart"/>
-            <w:r>
-              <w:t>Heinen</w:t>
-            </w:r>
-            <w:proofErr w:type="spellEnd"/>
+              <w:t>Alexandre Heinen</w:t>
+            </w:r>
           </w:p>
         </w:tc>
       </w:tr>
@@ -1326,14 +1210,12 @@
                 <w:i/>
               </w:rPr>
             </w:pPr>
-            <w:proofErr w:type="spellStart"/>
             <w:r>
               <w:rPr>
                 <w:i/>
               </w:rPr>
               <w:t>Developer</w:t>
             </w:r>
-            <w:proofErr w:type="spellEnd"/>
           </w:p>
         </w:tc>
         <w:tc>
@@ -1342,23 +1224,7 @@
           </w:tcPr>
           <w:p>
             <w:r>
-              <w:t xml:space="preserve">Alexandre </w:t>
-            </w:r>
-            <w:proofErr w:type="spellStart"/>
-            <w:r>
-              <w:t>Heinen</w:t>
-            </w:r>
-            <w:proofErr w:type="spellEnd"/>
-            <w:r>
-              <w:t xml:space="preserve"> / </w:t>
-            </w:r>
-            <w:proofErr w:type="spellStart"/>
-            <w:r>
-              <w:t>Jandrei</w:t>
-            </w:r>
-            <w:proofErr w:type="spellEnd"/>
-            <w:r>
-              <w:t xml:space="preserve"> Marques</w:t>
+              <w:t>Alexandre Heinen / Jandrei Marques</w:t>
             </w:r>
           </w:p>
         </w:tc>
@@ -1374,14 +1240,12 @@
                 <w:i/>
               </w:rPr>
             </w:pPr>
-            <w:proofErr w:type="spellStart"/>
             <w:r>
               <w:rPr>
                 <w:i/>
               </w:rPr>
               <w:t>Tester</w:t>
             </w:r>
-            <w:proofErr w:type="spellEnd"/>
           </w:p>
         </w:tc>
         <w:tc>
@@ -1390,23 +1254,7 @@
           </w:tcPr>
           <w:p>
             <w:r>
-              <w:t xml:space="preserve">Alexandre </w:t>
-            </w:r>
-            <w:proofErr w:type="spellStart"/>
-            <w:r>
-              <w:t>Heinen</w:t>
-            </w:r>
-            <w:proofErr w:type="spellEnd"/>
-            <w:r>
-              <w:t xml:space="preserve"> / </w:t>
-            </w:r>
-            <w:proofErr w:type="spellStart"/>
-            <w:r>
-              <w:t>Jandrei</w:t>
-            </w:r>
-            <w:proofErr w:type="spellEnd"/>
-            <w:r>
-              <w:t xml:space="preserve"> Marques</w:t>
+              <w:t>Alexandre Heinen / Jandrei Marques</w:t>
             </w:r>
           </w:p>
         </w:tc>
@@ -1553,15 +1401,7 @@
         </w:numPr>
       </w:pPr>
       <w:r>
-        <w:t xml:space="preserve">Enviar </w:t>
-      </w:r>
-      <w:proofErr w:type="spellStart"/>
-      <w:r>
-        <w:t>feed</w:t>
-      </w:r>
-      <w:proofErr w:type="spellEnd"/>
-      <w:r>
-        <w:t xml:space="preserve"> de novidades;</w:t>
+        <w:t>Enviar feed de novidades;</w:t>
       </w:r>
     </w:p>
     <w:p>
@@ -1745,63 +1585,7 @@
         <w:ind w:left="360" w:firstLine="348"/>
       </w:pPr>
       <w:r>
-        <w:t xml:space="preserve">De acordo com a figura 1, os requisitos com maior importância (must </w:t>
-      </w:r>
-      <w:proofErr w:type="spellStart"/>
-      <w:r>
-        <w:t>have</w:t>
-      </w:r>
-      <w:proofErr w:type="spellEnd"/>
-      <w:r>
-        <w:t>) são os cadastros de cliente, produto, fornecedor e solicitar orçamento de produto, os requisitos importantes (</w:t>
-      </w:r>
-      <w:proofErr w:type="spellStart"/>
-      <w:r>
-        <w:t>should</w:t>
-      </w:r>
-      <w:proofErr w:type="spellEnd"/>
-      <w:r>
-        <w:t xml:space="preserve"> </w:t>
-      </w:r>
-      <w:proofErr w:type="spellStart"/>
-      <w:r>
-        <w:t>have</w:t>
-      </w:r>
-      <w:proofErr w:type="spellEnd"/>
-      <w:r>
-        <w:t>) são os solicitação e resposta do agendamento, e cadastro de item de mostruário, os requisitos com pouca importância (</w:t>
-      </w:r>
-      <w:proofErr w:type="spellStart"/>
-      <w:r>
-        <w:t>could</w:t>
-      </w:r>
-      <w:proofErr w:type="spellEnd"/>
-      <w:r>
-        <w:t xml:space="preserve"> </w:t>
-      </w:r>
-      <w:proofErr w:type="spellStart"/>
-      <w:r>
-        <w:t>have</w:t>
-      </w:r>
-      <w:proofErr w:type="spellEnd"/>
-      <w:r>
-        <w:t>) é o de cadastro e atualização de andamento do processo e os requisitos sem importância (</w:t>
-      </w:r>
-      <w:proofErr w:type="spellStart"/>
-      <w:r>
-        <w:t>wount</w:t>
-      </w:r>
-      <w:proofErr w:type="spellEnd"/>
-      <w:r>
-        <w:t xml:space="preserve"> </w:t>
-      </w:r>
-      <w:proofErr w:type="spellStart"/>
-      <w:r>
-        <w:t>have</w:t>
-      </w:r>
-      <w:proofErr w:type="spellEnd"/>
-      <w:r>
-        <w:t>) é o cadastro obrigatório de cliente</w:t>
+        <w:t>De acordo com a figura 1, os requisitos com maior importância (must have) são os cadastros de cliente, produto, fornecedor e solicitar orçamento de produto, os requisitos importantes (should have) são os solicitação e resposta do agendamento, e cadastro de item de mostruário, os requisitos com pouca importância (could have) é o de cadastro e atualização de andamento do processo e os requisitos sem importância (wount have) é o cadastro obrigatório de cliente</w:t>
       </w:r>
       <w:r>
         <w:t>.</w:t>
@@ -1821,19 +1605,9 @@
           <w:numId w:val="1"/>
         </w:numPr>
       </w:pPr>
-      <w:proofErr w:type="spellStart"/>
       <w:r>
-        <w:t>Product</w:t>
+        <w:t>Product Backlog</w:t>
       </w:r>
-      <w:proofErr w:type="spellEnd"/>
-      <w:r>
-        <w:t xml:space="preserve"> </w:t>
-      </w:r>
-      <w:proofErr w:type="spellStart"/>
-      <w:r>
-        <w:t>Backlog</w:t>
-      </w:r>
-      <w:proofErr w:type="spellEnd"/>
     </w:p>
     <w:tbl>
       <w:tblPr>
@@ -1923,13 +1697,8 @@
             <w:pPr>
               <w:jc w:val="center"/>
             </w:pPr>
-            <w:proofErr w:type="spellStart"/>
-            <w:r>
-              <w:t>StakeHolder</w:t>
-            </w:r>
-            <w:proofErr w:type="spellEnd"/>
-            <w:r>
-              <w:t>(s)</w:t>
+            <w:r>
+              <w:t>StakeHolder(s)</w:t>
             </w:r>
           </w:p>
         </w:tc>
@@ -1964,16 +1733,8 @@
               <w:rPr>
                 <w:i/>
               </w:rPr>
-              <w:t xml:space="preserve">Must </w:t>
-            </w:r>
-            <w:proofErr w:type="spellStart"/>
-            <w:r>
-              <w:rPr>
-                <w:i/>
-              </w:rPr>
-              <w:t>Have</w:t>
-            </w:r>
-            <w:proofErr w:type="spellEnd"/>
+              <w:t>Must Have</w:t>
+            </w:r>
           </w:p>
         </w:tc>
         <w:tc>
@@ -1981,13 +1742,9 @@
             <w:tcW w:w="1144" w:type="dxa"/>
           </w:tcPr>
           <w:p>
-            <w:proofErr w:type="spellStart"/>
-            <w:proofErr w:type="gramStart"/>
             <w:r>
               <w:t>undefinded</w:t>
             </w:r>
-            <w:proofErr w:type="spellEnd"/>
-            <w:proofErr w:type="gramEnd"/>
           </w:p>
         </w:tc>
         <w:tc>
@@ -2064,16 +1821,8 @@
               <w:rPr>
                 <w:i/>
               </w:rPr>
-              <w:t xml:space="preserve"> </w:t>
-            </w:r>
-            <w:proofErr w:type="spellStart"/>
-            <w:r>
-              <w:rPr>
-                <w:i/>
-              </w:rPr>
-              <w:t>Have</w:t>
-            </w:r>
-            <w:proofErr w:type="spellEnd"/>
+              <w:t xml:space="preserve"> Have</w:t>
+            </w:r>
           </w:p>
         </w:tc>
         <w:tc>
@@ -2081,11 +1830,9 @@
             <w:tcW w:w="1144" w:type="dxa"/>
           </w:tcPr>
           <w:p>
-            <w:proofErr w:type="spellStart"/>
             <w:r>
               <w:t>Undefined</w:t>
             </w:r>
-            <w:proofErr w:type="spellEnd"/>
           </w:p>
         </w:tc>
         <w:tc>
@@ -2146,14 +1893,12 @@
               </w:rPr>
               <w:t xml:space="preserve">Must </w:t>
             </w:r>
-            <w:proofErr w:type="spellStart"/>
             <w:r>
               <w:rPr>
                 <w:i/>
               </w:rPr>
               <w:t>Have</w:t>
             </w:r>
-            <w:proofErr w:type="spellEnd"/>
           </w:p>
         </w:tc>
         <w:tc>
@@ -2161,11 +1906,9 @@
             <w:tcW w:w="1144" w:type="dxa"/>
           </w:tcPr>
           <w:p>
-            <w:proofErr w:type="spellStart"/>
             <w:r>
               <w:t>Undefined</w:t>
             </w:r>
-            <w:proofErr w:type="spellEnd"/>
           </w:p>
         </w:tc>
         <w:tc>
@@ -2220,28 +1963,12 @@
                 <w:i/>
               </w:rPr>
             </w:pPr>
-            <w:proofErr w:type="spellStart"/>
             <w:r>
               <w:rPr>
                 <w:i/>
               </w:rPr>
-              <w:t>Should</w:t>
-            </w:r>
-            <w:proofErr w:type="spellEnd"/>
-            <w:r>
-              <w:rPr>
-                <w:i/>
-              </w:rPr>
-              <w:t xml:space="preserve"> </w:t>
-            </w:r>
-            <w:proofErr w:type="spellStart"/>
-            <w:r>
-              <w:rPr>
-                <w:i/>
-              </w:rPr>
-              <w:t>Have</w:t>
-            </w:r>
-            <w:proofErr w:type="spellEnd"/>
+              <w:t>Should Have</w:t>
+            </w:r>
           </w:p>
         </w:tc>
         <w:tc>
@@ -2249,11 +1976,9 @@
             <w:tcW w:w="1144" w:type="dxa"/>
           </w:tcPr>
           <w:p>
-            <w:proofErr w:type="spellStart"/>
             <w:r>
               <w:t>Undefined</w:t>
             </w:r>
-            <w:proofErr w:type="spellEnd"/>
           </w:p>
         </w:tc>
         <w:tc>
@@ -2308,28 +2033,12 @@
                 <w:i/>
               </w:rPr>
             </w:pPr>
-            <w:proofErr w:type="spellStart"/>
             <w:r>
               <w:rPr>
                 <w:i/>
               </w:rPr>
-              <w:t>Could</w:t>
-            </w:r>
-            <w:proofErr w:type="spellEnd"/>
-            <w:r>
-              <w:rPr>
-                <w:i/>
-              </w:rPr>
-              <w:t xml:space="preserve"> </w:t>
-            </w:r>
-            <w:proofErr w:type="spellStart"/>
-            <w:r>
-              <w:rPr>
-                <w:i/>
-              </w:rPr>
-              <w:t>Have</w:t>
-            </w:r>
-            <w:proofErr w:type="spellEnd"/>
+              <w:t>Could Have</w:t>
+            </w:r>
           </w:p>
         </w:tc>
         <w:tc>
@@ -2337,11 +2046,9 @@
             <w:tcW w:w="1144" w:type="dxa"/>
           </w:tcPr>
           <w:p>
-            <w:proofErr w:type="spellStart"/>
             <w:r>
               <w:t>Undefined</w:t>
             </w:r>
-            <w:proofErr w:type="spellEnd"/>
           </w:p>
         </w:tc>
         <w:tc>
@@ -2396,28 +2103,12 @@
                 <w:i/>
               </w:rPr>
             </w:pPr>
-            <w:proofErr w:type="spellStart"/>
             <w:r>
               <w:rPr>
                 <w:i/>
               </w:rPr>
-              <w:t>Could</w:t>
-            </w:r>
-            <w:proofErr w:type="spellEnd"/>
-            <w:r>
-              <w:rPr>
-                <w:i/>
-              </w:rPr>
-              <w:t xml:space="preserve"> </w:t>
-            </w:r>
-            <w:proofErr w:type="spellStart"/>
-            <w:r>
-              <w:rPr>
-                <w:i/>
-              </w:rPr>
-              <w:t>Have</w:t>
-            </w:r>
-            <w:proofErr w:type="spellEnd"/>
+              <w:t>Could Have</w:t>
+            </w:r>
           </w:p>
         </w:tc>
         <w:tc>
@@ -2425,11 +2116,9 @@
             <w:tcW w:w="1144" w:type="dxa"/>
           </w:tcPr>
           <w:p>
-            <w:proofErr w:type="spellStart"/>
             <w:r>
               <w:t>Undefined</w:t>
             </w:r>
-            <w:proofErr w:type="spellEnd"/>
           </w:p>
         </w:tc>
         <w:tc>
@@ -2484,28 +2173,12 @@
                 <w:i/>
               </w:rPr>
             </w:pPr>
-            <w:proofErr w:type="spellStart"/>
             <w:r>
               <w:rPr>
                 <w:i/>
               </w:rPr>
-              <w:t>Should</w:t>
-            </w:r>
-            <w:proofErr w:type="spellEnd"/>
-            <w:r>
-              <w:rPr>
-                <w:i/>
-              </w:rPr>
-              <w:t xml:space="preserve"> </w:t>
-            </w:r>
-            <w:proofErr w:type="spellStart"/>
-            <w:r>
-              <w:rPr>
-                <w:i/>
-              </w:rPr>
-              <w:t>Have</w:t>
-            </w:r>
-            <w:proofErr w:type="spellEnd"/>
+              <w:t>Should Have</w:t>
+            </w:r>
           </w:p>
         </w:tc>
         <w:tc>
@@ -2513,11 +2186,9 @@
             <w:tcW w:w="1144" w:type="dxa"/>
           </w:tcPr>
           <w:p>
-            <w:proofErr w:type="spellStart"/>
             <w:r>
               <w:t>Undefined</w:t>
             </w:r>
-            <w:proofErr w:type="spellEnd"/>
           </w:p>
         </w:tc>
         <w:tc>
@@ -2620,13 +2291,8 @@
               <w:pStyle w:val="editabela"/>
             </w:pPr>
             <w:r>
-              <w:t xml:space="preserve">Importância: Must </w:t>
-            </w:r>
-            <w:proofErr w:type="spellStart"/>
-            <w:r>
-              <w:t>Have</w:t>
-            </w:r>
-            <w:proofErr w:type="spellEnd"/>
+              <w:t>Importância: Must Have</w:t>
+            </w:r>
           </w:p>
         </w:tc>
         <w:tc>
@@ -2642,11 +2308,9 @@
             <w:r>
               <w:t xml:space="preserve">Estimativa: </w:t>
             </w:r>
-            <w:proofErr w:type="spellStart"/>
             <w:r>
               <w:t>undefined</w:t>
             </w:r>
-            <w:proofErr w:type="spellEnd"/>
           </w:p>
         </w:tc>
         <w:tc>
@@ -2921,15 +2585,7 @@
               <w:pStyle w:val="editabela"/>
             </w:pPr>
             <w:r>
-              <w:t>(</w:t>
-            </w:r>
-            <w:proofErr w:type="gramStart"/>
-            <w:r>
-              <w:t>x</w:t>
-            </w:r>
-            <w:proofErr w:type="gramEnd"/>
-            <w:r>
-              <w:t>)</w:t>
+              <w:t>(x)</w:t>
             </w:r>
           </w:p>
         </w:tc>
@@ -3020,15 +2676,7 @@
               <w:pStyle w:val="editabela"/>
             </w:pPr>
             <w:r>
-              <w:t>(</w:t>
-            </w:r>
-            <w:proofErr w:type="gramStart"/>
-            <w:r>
-              <w:t>x</w:t>
-            </w:r>
-            <w:proofErr w:type="gramEnd"/>
-            <w:r>
-              <w:t>)</w:t>
+              <w:t>(x)</w:t>
             </w:r>
           </w:p>
         </w:tc>
@@ -3105,15 +2753,7 @@
               <w:pStyle w:val="editabela"/>
             </w:pPr>
             <w:r>
-              <w:t>(</w:t>
-            </w:r>
-            <w:proofErr w:type="gramStart"/>
-            <w:r>
-              <w:t>x</w:t>
-            </w:r>
-            <w:proofErr w:type="gramEnd"/>
-            <w:r>
-              <w:t>)</w:t>
+              <w:t>(x)</w:t>
             </w:r>
           </w:p>
         </w:tc>
@@ -3197,13 +2837,8 @@
               <w:pStyle w:val="editabela"/>
             </w:pPr>
             <w:r>
-              <w:t xml:space="preserve">Importância: Must </w:t>
-            </w:r>
-            <w:proofErr w:type="spellStart"/>
-            <w:r>
-              <w:t>Have</w:t>
-            </w:r>
-            <w:proofErr w:type="spellEnd"/>
+              <w:t>Importância: Must Have</w:t>
+            </w:r>
           </w:p>
         </w:tc>
         <w:tc>
@@ -3219,11 +2854,9 @@
             <w:r>
               <w:t xml:space="preserve">Estimativa: </w:t>
             </w:r>
-            <w:proofErr w:type="spellStart"/>
             <w:r>
               <w:t>undefined</w:t>
             </w:r>
-            <w:proofErr w:type="spellEnd"/>
           </w:p>
         </w:tc>
         <w:tc>
@@ -3239,11 +2872,9 @@
             <w:r>
               <w:t xml:space="preserve">Usuário: </w:t>
             </w:r>
-            <w:proofErr w:type="spellStart"/>
             <w:r>
               <w:t>admin</w:t>
             </w:r>
-            <w:proofErr w:type="spellEnd"/>
           </w:p>
         </w:tc>
       </w:tr>
@@ -3505,15 +3136,7 @@
               <w:pStyle w:val="editabela"/>
             </w:pPr>
             <w:r>
-              <w:t>(</w:t>
-            </w:r>
-            <w:proofErr w:type="gramStart"/>
-            <w:r>
-              <w:t>x</w:t>
-            </w:r>
-            <w:proofErr w:type="gramEnd"/>
-            <w:r>
-              <w:t>)</w:t>
+              <w:t>(x)</w:t>
             </w:r>
           </w:p>
         </w:tc>
@@ -3609,13 +3232,8 @@
               <w:pStyle w:val="editabela"/>
             </w:pPr>
             <w:r>
-              <w:t xml:space="preserve">Importância: Must </w:t>
-            </w:r>
-            <w:proofErr w:type="spellStart"/>
-            <w:r>
-              <w:t>Have</w:t>
-            </w:r>
-            <w:proofErr w:type="spellEnd"/>
+              <w:t>Importância: Must Have</w:t>
+            </w:r>
           </w:p>
         </w:tc>
         <w:tc>
@@ -3631,11 +3249,9 @@
             <w:r>
               <w:t xml:space="preserve">Estimativa: </w:t>
             </w:r>
-            <w:proofErr w:type="spellStart"/>
             <w:r>
               <w:t>undefined</w:t>
             </w:r>
-            <w:proofErr w:type="spellEnd"/>
           </w:p>
         </w:tc>
         <w:tc>
@@ -3915,15 +3531,7 @@
               <w:pStyle w:val="editabela"/>
             </w:pPr>
             <w:r>
-              <w:t>(</w:t>
-            </w:r>
-            <w:proofErr w:type="gramStart"/>
-            <w:r>
-              <w:t>x</w:t>
-            </w:r>
-            <w:proofErr w:type="gramEnd"/>
-            <w:r>
-              <w:t>)</w:t>
+              <w:t>(x)</w:t>
             </w:r>
           </w:p>
         </w:tc>
@@ -4002,21 +3610,8 @@
               <w:pStyle w:val="editabela"/>
             </w:pPr>
             <w:r>
-              <w:t xml:space="preserve">Importância: </w:t>
-            </w:r>
-            <w:proofErr w:type="spellStart"/>
-            <w:r>
-              <w:t>Could</w:t>
-            </w:r>
-            <w:proofErr w:type="spellEnd"/>
-            <w:r>
-              <w:t xml:space="preserve"> </w:t>
-            </w:r>
-            <w:proofErr w:type="spellStart"/>
-            <w:r>
-              <w:t>Have</w:t>
-            </w:r>
-            <w:proofErr w:type="spellEnd"/>
+              <w:t>Importância: Could Have</w:t>
+            </w:r>
           </w:p>
         </w:tc>
         <w:tc>
@@ -4032,11 +3627,9 @@
             <w:r>
               <w:t xml:space="preserve">Estimativa: </w:t>
             </w:r>
-            <w:proofErr w:type="spellStart"/>
             <w:r>
               <w:t>undefined</w:t>
             </w:r>
-            <w:proofErr w:type="spellEnd"/>
           </w:p>
         </w:tc>
         <w:tc>
@@ -4052,11 +3645,9 @@
             <w:r>
               <w:t xml:space="preserve">Usuário: </w:t>
             </w:r>
-            <w:proofErr w:type="spellStart"/>
             <w:r>
               <w:t>admin</w:t>
             </w:r>
-            <w:proofErr w:type="spellEnd"/>
           </w:p>
         </w:tc>
       </w:tr>
@@ -4319,15 +3910,7 @@
               <w:pStyle w:val="editabela"/>
             </w:pPr>
             <w:r>
-              <w:t>(</w:t>
-            </w:r>
-            <w:proofErr w:type="gramStart"/>
-            <w:r>
-              <w:t>x</w:t>
-            </w:r>
-            <w:proofErr w:type="gramEnd"/>
-            <w:r>
-              <w:t>)</w:t>
+              <w:t>(x)</w:t>
             </w:r>
           </w:p>
         </w:tc>
@@ -4406,21 +3989,8 @@
               <w:pStyle w:val="editabela"/>
             </w:pPr>
             <w:r>
-              <w:t xml:space="preserve">Importância: </w:t>
-            </w:r>
-            <w:proofErr w:type="spellStart"/>
-            <w:r>
-              <w:t>Should</w:t>
-            </w:r>
-            <w:proofErr w:type="spellEnd"/>
-            <w:r>
-              <w:t xml:space="preserve"> </w:t>
-            </w:r>
-            <w:proofErr w:type="spellStart"/>
-            <w:r>
-              <w:t>Have</w:t>
-            </w:r>
-            <w:proofErr w:type="spellEnd"/>
+              <w:t>Importância: Should Have</w:t>
+            </w:r>
           </w:p>
         </w:tc>
         <w:tc>
@@ -4436,11 +4006,9 @@
             <w:r>
               <w:t xml:space="preserve">Estimativa: </w:t>
             </w:r>
-            <w:proofErr w:type="spellStart"/>
             <w:r>
               <w:t>undefined</w:t>
             </w:r>
-            <w:proofErr w:type="spellEnd"/>
           </w:p>
         </w:tc>
         <w:tc>
@@ -4720,15 +4288,7 @@
               <w:pStyle w:val="editabela"/>
             </w:pPr>
             <w:r>
-              <w:t>(</w:t>
-            </w:r>
-            <w:proofErr w:type="gramStart"/>
-            <w:r>
-              <w:t>x</w:t>
-            </w:r>
-            <w:proofErr w:type="gramEnd"/>
-            <w:r>
-              <w:t>)</w:t>
+              <w:t>(x)</w:t>
             </w:r>
           </w:p>
         </w:tc>
@@ -4807,21 +4367,8 @@
               <w:pStyle w:val="editabela"/>
             </w:pPr>
             <w:r>
-              <w:t xml:space="preserve">Importância: </w:t>
-            </w:r>
-            <w:proofErr w:type="spellStart"/>
-            <w:r>
-              <w:t>Could</w:t>
-            </w:r>
-            <w:proofErr w:type="spellEnd"/>
-            <w:r>
-              <w:t xml:space="preserve"> </w:t>
-            </w:r>
-            <w:proofErr w:type="spellStart"/>
-            <w:r>
-              <w:t>Have</w:t>
-            </w:r>
-            <w:proofErr w:type="spellEnd"/>
+              <w:t>Importância: Could Have</w:t>
+            </w:r>
           </w:p>
         </w:tc>
         <w:tc>
@@ -4837,11 +4384,9 @@
             <w:r>
               <w:t xml:space="preserve">Estimativa: </w:t>
             </w:r>
-            <w:proofErr w:type="spellStart"/>
             <w:r>
               <w:t>undefined</w:t>
             </w:r>
-            <w:proofErr w:type="spellEnd"/>
           </w:p>
         </w:tc>
         <w:tc>
@@ -4857,11 +4402,9 @@
             <w:r>
               <w:t xml:space="preserve">Usuário: </w:t>
             </w:r>
-            <w:proofErr w:type="spellStart"/>
             <w:r>
               <w:t>admin</w:t>
             </w:r>
-            <w:proofErr w:type="spellEnd"/>
           </w:p>
         </w:tc>
       </w:tr>
@@ -5129,15 +4672,7 @@
               <w:pStyle w:val="editabela"/>
             </w:pPr>
             <w:r>
-              <w:t>(</w:t>
-            </w:r>
-            <w:proofErr w:type="gramStart"/>
-            <w:r>
-              <w:t>x</w:t>
-            </w:r>
-            <w:proofErr w:type="gramEnd"/>
-            <w:r>
-              <w:t>)</w:t>
+              <w:t>(x)</w:t>
             </w:r>
           </w:p>
         </w:tc>
@@ -5227,19 +4762,12 @@
             <w:r>
               <w:t xml:space="preserve">Importância: </w:t>
             </w:r>
-            <w:proofErr w:type="spellStart"/>
-            <w:r>
-              <w:t>Should</w:t>
-            </w:r>
-            <w:proofErr w:type="spellEnd"/>
-            <w:r>
-              <w:t xml:space="preserve"> </w:t>
-            </w:r>
-            <w:proofErr w:type="spellStart"/>
+            <w:r>
+              <w:t xml:space="preserve">Should </w:t>
+            </w:r>
             <w:r>
               <w:t>Have</w:t>
             </w:r>
-            <w:proofErr w:type="spellEnd"/>
           </w:p>
         </w:tc>
         <w:tc>
@@ -5255,11 +4783,9 @@
             <w:r>
               <w:t xml:space="preserve">Estimativa: </w:t>
             </w:r>
-            <w:proofErr w:type="spellStart"/>
             <w:r>
               <w:t>undefined</w:t>
             </w:r>
-            <w:proofErr w:type="spellEnd"/>
           </w:p>
         </w:tc>
         <w:tc>
@@ -5275,11 +4801,9 @@
             <w:r>
               <w:t xml:space="preserve">Usuário: </w:t>
             </w:r>
-            <w:proofErr w:type="spellStart"/>
             <w:r>
               <w:t>admin</w:t>
             </w:r>
-            <w:proofErr w:type="spellEnd"/>
           </w:p>
         </w:tc>
       </w:tr>
@@ -5548,15 +5072,7 @@
               <w:pStyle w:val="editabela"/>
             </w:pPr>
             <w:r>
-              <w:t>(</w:t>
-            </w:r>
-            <w:proofErr w:type="gramStart"/>
-            <w:r>
-              <w:t>x</w:t>
-            </w:r>
-            <w:proofErr w:type="gramEnd"/>
-            <w:r>
-              <w:t>)</w:t>
+              <w:t>(x)</w:t>
             </w:r>
           </w:p>
         </w:tc>
@@ -5665,11 +5181,9 @@
             <w:vAlign w:val="center"/>
           </w:tcPr>
           <w:p>
-            <w:proofErr w:type="spellStart"/>
             <w:r>
               <w:t>Admin</w:t>
             </w:r>
-            <w:proofErr w:type="spellEnd"/>
           </w:p>
         </w:tc>
       </w:tr>
@@ -5834,11 +5348,9 @@
             <w:vAlign w:val="center"/>
           </w:tcPr>
           <w:p>
-            <w:proofErr w:type="spellStart"/>
             <w:r>
               <w:t>Admin</w:t>
             </w:r>
-            <w:proofErr w:type="spellEnd"/>
           </w:p>
         </w:tc>
       </w:tr>
@@ -5937,28 +5449,12 @@
           <w:i/>
         </w:rPr>
       </w:pPr>
-      <w:proofErr w:type="spellStart"/>
       <w:r>
         <w:rPr>
           <w:i/>
         </w:rPr>
-        <w:t>Product</w:t>
+        <w:t>Product Burdown</w:t>
       </w:r>
-      <w:proofErr w:type="spellEnd"/>
-      <w:r>
-        <w:rPr>
-          <w:i/>
-        </w:rPr>
-        <w:t xml:space="preserve"> </w:t>
-      </w:r>
-      <w:proofErr w:type="spellStart"/>
-      <w:r>
-        <w:rPr>
-          <w:i/>
-        </w:rPr>
-        <w:t>Burdown</w:t>
-      </w:r>
-      <w:proofErr w:type="spellEnd"/>
     </w:p>
     <w:tbl>
       <w:tblPr>
@@ -6192,16 +5688,8 @@
         <w:rPr>
           <w:i/>
         </w:rPr>
-        <w:t xml:space="preserve">Sprint </w:t>
+        <w:t>Sprint Backlog</w:t>
       </w:r>
-      <w:proofErr w:type="spellStart"/>
-      <w:r>
-        <w:rPr>
-          <w:i/>
-        </w:rPr>
-        <w:t>Backlog</w:t>
-      </w:r>
-      <w:proofErr w:type="spellEnd"/>
     </w:p>
     <w:tbl>
       <w:tblPr>
@@ -7388,19 +6876,8 @@
                 <w:sz w:val="20"/>
                 <w:szCs w:val="20"/>
               </w:rPr>
-              <w:t xml:space="preserve">Sprint </w:t>
-            </w:r>
-            <w:proofErr w:type="spellStart"/>
-            <w:r>
-              <w:rPr>
-                <w:rFonts w:ascii="Calibri" w:eastAsia="Times New Roman" w:hAnsi="Calibri" w:cs="Calibri"/>
-                <w:color w:val="000000"/>
-                <w:sz w:val="20"/>
-                <w:szCs w:val="20"/>
-              </w:rPr>
-              <w:t>Backlog</w:t>
-            </w:r>
-            <w:proofErr w:type="spellEnd"/>
+              <w:t>Sprint Backlog</w:t>
+            </w:r>
           </w:p>
         </w:tc>
         <w:tc>
@@ -7795,7 +7272,6 @@
                 <w:szCs w:val="20"/>
               </w:rPr>
             </w:pPr>
-            <w:proofErr w:type="spellStart"/>
             <w:r>
               <w:rPr>
                 <w:rFonts w:ascii="Calibri" w:eastAsia="Times New Roman" w:hAnsi="Calibri" w:cs="Calibri"/>
@@ -7805,7 +7281,6 @@
               </w:rPr>
               <w:t>Mer</w:t>
             </w:r>
-            <w:proofErr w:type="spellEnd"/>
           </w:p>
         </w:tc>
         <w:tc>
@@ -8630,7 +8105,6 @@
                 <w:szCs w:val="20"/>
               </w:rPr>
             </w:pPr>
-            <w:proofErr w:type="spellStart"/>
             <w:r>
               <w:rPr>
                 <w:rFonts w:ascii="Calibri" w:eastAsia="Times New Roman" w:hAnsi="Calibri" w:cs="Calibri"/>
@@ -8640,7 +8114,6 @@
               </w:rPr>
               <w:t>Mer</w:t>
             </w:r>
-            <w:proofErr w:type="spellEnd"/>
           </w:p>
         </w:tc>
         <w:tc>
@@ -9517,16 +8990,8 @@
               <w:rPr>
                 <w:b/>
               </w:rPr>
-              <w:t>Alexandre/</w:t>
-            </w:r>
-            <w:proofErr w:type="spellStart"/>
-            <w:r>
-              <w:rPr>
-                <w:b/>
-              </w:rPr>
-              <w:t>Jandrei</w:t>
-            </w:r>
-            <w:proofErr w:type="spellEnd"/>
+              <w:t>Alexandre/Jandrei</w:t>
+            </w:r>
           </w:p>
         </w:tc>
       </w:tr>
@@ -10333,16 +9798,8 @@
               <w:rPr>
                 <w:rFonts w:cs="Times New Roman"/>
               </w:rPr>
-              <w:t xml:space="preserve">efetua </w:t>
-            </w:r>
-            <w:proofErr w:type="spellStart"/>
-            <w:r>
-              <w:rPr>
-                <w:rFonts w:cs="Times New Roman"/>
-              </w:rPr>
-              <w:t>login</w:t>
-            </w:r>
-            <w:proofErr w:type="spellEnd"/>
+              <w:t>efetua login</w:t>
+            </w:r>
             <w:r>
               <w:rPr>
                 <w:rFonts w:cs="Times New Roman"/>
@@ -10493,16 +9950,8 @@
               <w:rPr>
                 <w:rFonts w:cs="Times New Roman"/>
               </w:rPr>
-              <w:t xml:space="preserve">Usuário efetua </w:t>
-            </w:r>
-            <w:proofErr w:type="spellStart"/>
-            <w:r>
-              <w:rPr>
-                <w:rFonts w:cs="Times New Roman"/>
-              </w:rPr>
-              <w:t>login</w:t>
-            </w:r>
-            <w:proofErr w:type="spellEnd"/>
+              <w:t>Usuário efetua login</w:t>
+            </w:r>
             <w:r>
               <w:rPr>
                 <w:rFonts w:cs="Times New Roman"/>
@@ -10966,21 +10415,7 @@
               <w:rPr>
                 <w:rFonts w:cs="Times New Roman"/>
               </w:rPr>
-              <w:t xml:space="preserve">gerente efetua </w:t>
-            </w:r>
-            <w:proofErr w:type="spellStart"/>
-            <w:r>
-              <w:rPr>
-                <w:rFonts w:cs="Times New Roman"/>
-              </w:rPr>
-              <w:t>login</w:t>
-            </w:r>
-            <w:proofErr w:type="spellEnd"/>
-            <w:r>
-              <w:rPr>
-                <w:rFonts w:cs="Times New Roman"/>
-              </w:rPr>
-              <w:t xml:space="preserve"> no sistema.</w:t>
+              <w:t>gerente efetua login no sistema.</w:t>
             </w:r>
           </w:p>
           <w:p>
@@ -11986,21 +11421,7 @@
               <w:rPr>
                 <w:rFonts w:cs="Times New Roman"/>
               </w:rPr>
-              <w:t xml:space="preserve">Usuário efetua </w:t>
-            </w:r>
-            <w:proofErr w:type="spellStart"/>
-            <w:r>
-              <w:rPr>
-                <w:rFonts w:cs="Times New Roman"/>
-              </w:rPr>
-              <w:t>login</w:t>
-            </w:r>
-            <w:proofErr w:type="spellEnd"/>
-            <w:r>
-              <w:rPr>
-                <w:rFonts w:cs="Times New Roman"/>
-              </w:rPr>
-              <w:t xml:space="preserve"> sistema.</w:t>
+              <w:t>Usuário efetua login sistema.</w:t>
             </w:r>
           </w:p>
         </w:tc>
@@ -12077,21 +11498,7 @@
               <w:rPr>
                 <w:rFonts w:cs="Times New Roman"/>
               </w:rPr>
-              <w:t xml:space="preserve">usuário efetua </w:t>
-            </w:r>
-            <w:proofErr w:type="spellStart"/>
-            <w:r>
-              <w:rPr>
-                <w:rFonts w:cs="Times New Roman"/>
-              </w:rPr>
-              <w:t>login</w:t>
-            </w:r>
-            <w:proofErr w:type="spellEnd"/>
-            <w:r>
-              <w:rPr>
-                <w:rFonts w:cs="Times New Roman"/>
-              </w:rPr>
-              <w:t xml:space="preserve"> no sistema.</w:t>
+              <w:t>usuário efetua login no sistema.</w:t>
             </w:r>
           </w:p>
           <w:p>
@@ -12939,21 +12346,7 @@
               <w:rPr>
                 <w:rFonts w:cs="Times New Roman"/>
               </w:rPr>
-              <w:t xml:space="preserve"> efetua </w:t>
-            </w:r>
-            <w:proofErr w:type="spellStart"/>
-            <w:r>
-              <w:rPr>
-                <w:rFonts w:cs="Times New Roman"/>
-              </w:rPr>
-              <w:t>login</w:t>
-            </w:r>
-            <w:proofErr w:type="spellEnd"/>
-            <w:r>
-              <w:rPr>
-                <w:rFonts w:cs="Times New Roman"/>
-              </w:rPr>
-              <w:t xml:space="preserve"> no sistema.</w:t>
+              <w:t xml:space="preserve"> efetua login no sistema.</w:t>
             </w:r>
           </w:p>
           <w:p>
@@ -13666,21 +13059,7 @@
               <w:rPr>
                 <w:rFonts w:cs="Times New Roman"/>
               </w:rPr>
-              <w:t xml:space="preserve"> efetua </w:t>
-            </w:r>
-            <w:proofErr w:type="spellStart"/>
-            <w:r>
-              <w:rPr>
-                <w:rFonts w:cs="Times New Roman"/>
-              </w:rPr>
-              <w:t>login</w:t>
-            </w:r>
-            <w:proofErr w:type="spellEnd"/>
-            <w:r>
-              <w:rPr>
-                <w:rFonts w:cs="Times New Roman"/>
-              </w:rPr>
-              <w:t xml:space="preserve"> no sistema.</w:t>
+              <w:t xml:space="preserve"> efetua login no sistema.</w:t>
             </w:r>
           </w:p>
           <w:p>
@@ -14351,21 +13730,7 @@
               <w:rPr>
                 <w:rFonts w:cs="Times New Roman"/>
               </w:rPr>
-              <w:t xml:space="preserve">gerente efetua </w:t>
-            </w:r>
-            <w:proofErr w:type="spellStart"/>
-            <w:r>
-              <w:rPr>
-                <w:rFonts w:cs="Times New Roman"/>
-              </w:rPr>
-              <w:t>login</w:t>
-            </w:r>
-            <w:proofErr w:type="spellEnd"/>
-            <w:r>
-              <w:rPr>
-                <w:rFonts w:cs="Times New Roman"/>
-              </w:rPr>
-              <w:t xml:space="preserve"> no sistema.</w:t>
+              <w:t>gerente efetua login no sistema.</w:t>
             </w:r>
           </w:p>
           <w:p>
@@ -14938,6 +14303,80 @@
               <w:rPr>
                 <w:b/>
               </w:rPr>
+              <w:t>1.1</w:t>
+            </w:r>
+          </w:p>
+        </w:tc>
+        <w:tc>
+          <w:tcPr>
+            <w:tcW w:w="2161" w:type="dxa"/>
+          </w:tcPr>
+          <w:p>
+            <w:pPr>
+              <w:rPr>
+                <w:b/>
+              </w:rPr>
+            </w:pPr>
+            <w:r>
+              <w:rPr>
+                <w:b/>
+              </w:rPr>
+              <w:t>02/09/2013</w:t>
+            </w:r>
+          </w:p>
+        </w:tc>
+        <w:tc>
+          <w:tcPr>
+            <w:tcW w:w="2161" w:type="dxa"/>
+          </w:tcPr>
+          <w:p>
+            <w:pPr>
+              <w:rPr>
+                <w:b/>
+              </w:rPr>
+            </w:pPr>
+            <w:r>
+              <w:rPr>
+                <w:b/>
+              </w:rPr>
+              <w:t>Adicionando árvore de dados</w:t>
+            </w:r>
+          </w:p>
+        </w:tc>
+        <w:tc>
+          <w:tcPr>
+            <w:tcW w:w="2161" w:type="dxa"/>
+          </w:tcPr>
+          <w:p>
+            <w:pPr>
+              <w:rPr>
+                <w:b/>
+              </w:rPr>
+            </w:pPr>
+            <w:r>
+              <w:rPr>
+                <w:b/>
+              </w:rPr>
+              <w:t>Jandrei</w:t>
+            </w:r>
+          </w:p>
+        </w:tc>
+      </w:tr>
+      <w:tr>
+        <w:tc>
+          <w:tcPr>
+            <w:tcW w:w="2161" w:type="dxa"/>
+          </w:tcPr>
+          <w:p>
+            <w:pPr>
+              <w:rPr>
+                <w:b/>
+              </w:rPr>
+            </w:pPr>
+            <w:r>
+              <w:rPr>
+                <w:b/>
+              </w:rPr>
               <w:t>1.2</w:t>
             </w:r>
           </w:p>
@@ -14956,7 +14395,7 @@
               <w:rPr>
                 <w:b/>
               </w:rPr>
-              <w:t>02/09/2013</w:t>
+              <w:t>06/09/2013</w:t>
             </w:r>
           </w:p>
         </w:tc>
@@ -14974,7 +14413,7 @@
               <w:rPr>
                 <w:b/>
               </w:rPr>
-              <w:t>Adicionando árvore de dados</w:t>
+              <w:t>Adicionando diagramas de classes e atividades</w:t>
             </w:r>
           </w:p>
         </w:tc>
@@ -14992,134 +14431,84 @@
               <w:rPr>
                 <w:b/>
               </w:rPr>
-              <w:t>Jandrei</w:t>
+              <w:t>Alexandre</w:t>
+            </w:r>
+          </w:p>
+        </w:tc>
+      </w:tr>
+      <w:tr>
+        <w:tc>
+          <w:tcPr>
+            <w:tcW w:w="2161" w:type="dxa"/>
+          </w:tcPr>
+          <w:p>
+            <w:pPr>
+              <w:rPr>
+                <w:b/>
+              </w:rPr>
+            </w:pPr>
+            <w:r>
+              <w:rPr>
+                <w:b/>
+              </w:rPr>
+              <w:t>1.3</w:t>
+            </w:r>
+          </w:p>
+        </w:tc>
+        <w:tc>
+          <w:tcPr>
+            <w:tcW w:w="2161" w:type="dxa"/>
+          </w:tcPr>
+          <w:p>
+            <w:pPr>
+              <w:rPr>
+                <w:b/>
+              </w:rPr>
+            </w:pPr>
+            <w:r>
+              <w:rPr>
+                <w:b/>
+              </w:rPr>
+              <w:t>07/09/2013</w:t>
+            </w:r>
+          </w:p>
+        </w:tc>
+        <w:tc>
+          <w:tcPr>
+            <w:tcW w:w="2161" w:type="dxa"/>
+          </w:tcPr>
+          <w:p>
+            <w:pPr>
+              <w:rPr>
+                <w:b/>
+              </w:rPr>
+            </w:pPr>
+            <w:r>
+              <w:rPr>
+                <w:b/>
+              </w:rPr>
+              <w:t>Adicionando diagramas de sequencia</w:t>
+            </w:r>
+          </w:p>
+        </w:tc>
+        <w:tc>
+          <w:tcPr>
+            <w:tcW w:w="2161" w:type="dxa"/>
+          </w:tcPr>
+          <w:p>
+            <w:pPr>
+              <w:rPr>
+                <w:b/>
+              </w:rPr>
+            </w:pPr>
+            <w:r>
+              <w:rPr>
+                <w:b/>
+              </w:rPr>
+              <w:t>Alexandre</w:t>
             </w:r>
             <w:bookmarkStart w:id="0" w:name="_GoBack"/>
             <w:bookmarkEnd w:id="0"/>
-          </w:p>
-        </w:tc>
-      </w:tr>
-      <w:tr>
-        <w:tc>
-          <w:tcPr>
-            <w:tcW w:w="2161" w:type="dxa"/>
-          </w:tcPr>
-          <w:p>
-            <w:pPr>
-              <w:rPr>
-                <w:b/>
-              </w:rPr>
-            </w:pPr>
-            <w:r>
-              <w:rPr>
-                <w:b/>
-              </w:rPr>
-              <w:t>1.2</w:t>
-            </w:r>
-          </w:p>
-        </w:tc>
-        <w:tc>
-          <w:tcPr>
-            <w:tcW w:w="2161" w:type="dxa"/>
-          </w:tcPr>
-          <w:p>
-            <w:pPr>
-              <w:rPr>
-                <w:b/>
-              </w:rPr>
-            </w:pPr>
-            <w:r>
-              <w:rPr>
-                <w:b/>
-              </w:rPr>
-              <w:t>06/09/2013</w:t>
-            </w:r>
-          </w:p>
-        </w:tc>
-        <w:tc>
-          <w:tcPr>
-            <w:tcW w:w="2161" w:type="dxa"/>
-          </w:tcPr>
-          <w:p>
-            <w:pPr>
-              <w:rPr>
-                <w:b/>
-              </w:rPr>
-            </w:pPr>
-            <w:r>
-              <w:rPr>
-                <w:b/>
-              </w:rPr>
-              <w:t>Adicionando diagramas de classes e atividades</w:t>
-            </w:r>
-          </w:p>
-        </w:tc>
-        <w:tc>
-          <w:tcPr>
-            <w:tcW w:w="2161" w:type="dxa"/>
-          </w:tcPr>
-          <w:p>
-            <w:pPr>
-              <w:rPr>
-                <w:b/>
-              </w:rPr>
-            </w:pPr>
-            <w:r>
-              <w:rPr>
-                <w:b/>
-              </w:rPr>
-              <w:t>Alexandre</w:t>
-            </w:r>
-          </w:p>
-        </w:tc>
-      </w:tr>
-      <w:tr>
-        <w:tc>
-          <w:tcPr>
-            <w:tcW w:w="2161" w:type="dxa"/>
-          </w:tcPr>
-          <w:p>
-            <w:pPr>
-              <w:rPr>
-                <w:b/>
-              </w:rPr>
-            </w:pPr>
-          </w:p>
-        </w:tc>
-        <w:tc>
-          <w:tcPr>
-            <w:tcW w:w="2161" w:type="dxa"/>
-          </w:tcPr>
-          <w:p>
-            <w:pPr>
-              <w:rPr>
-                <w:b/>
-              </w:rPr>
-            </w:pPr>
-          </w:p>
-        </w:tc>
-        <w:tc>
-          <w:tcPr>
-            <w:tcW w:w="2161" w:type="dxa"/>
-          </w:tcPr>
-          <w:p>
-            <w:pPr>
-              <w:rPr>
-                <w:b/>
-              </w:rPr>
-            </w:pPr>
-          </w:p>
-        </w:tc>
-        <w:tc>
-          <w:tcPr>
-            <w:tcW w:w="2161" w:type="dxa"/>
-          </w:tcPr>
-          <w:p>
-            <w:pPr>
-              <w:rPr>
-                <w:b/>
-              </w:rPr>
-            </w:pPr>
           </w:p>
         </w:tc>
       </w:tr>
@@ -15485,10 +14874,327 @@
         </w:numPr>
       </w:pPr>
       <w:r>
-        <w:t>NVU</w:t>
+        <w:t xml:space="preserve">Diagrama de Sequencia </w:t>
       </w:r>
     </w:p>
-    <w:p/>
+    <w:p>
+      <w:pPr>
+        <w:pStyle w:val="PargrafodaLista"/>
+        <w:ind w:left="360"/>
+      </w:pPr>
+      <w:r>
+        <w:t>18.1 Controlar Agendamento</w:t>
+      </w:r>
+    </w:p>
+    <w:p>
+      <w:pPr>
+        <w:pStyle w:val="PargrafodaLista"/>
+        <w:ind w:left="360"/>
+      </w:pPr>
+    </w:p>
+    <w:p>
+      <w:pPr>
+        <w:pStyle w:val="PargrafodaLista"/>
+        <w:ind w:left="360"/>
+      </w:pPr>
+      <w:r>
+        <w:rPr>
+          <w:noProof/>
+        </w:rPr>
+        <w:lastRenderedPageBreak/>
+        <w:drawing>
+          <wp:inline distT="0" distB="0" distL="0" distR="0">
+            <wp:extent cx="5400040" cy="4268546"/>
+            <wp:effectExtent l="0" t="0" r="0" b="0"/>
+            <wp:docPr id="13" name="Imagem 13" descr="C:\Users\AlexandreE\Documents\GitHub\tapecaria_cassuli\analise\sequencia agendamento.png"/>
+            <wp:cNvGraphicFramePr>
+              <a:graphicFrameLocks xmlns:a="http://schemas.openxmlformats.org/drawingml/2006/main" noChangeAspect="1"/>
+            </wp:cNvGraphicFramePr>
+            <a:graphic xmlns:a="http://schemas.openxmlformats.org/drawingml/2006/main">
+              <a:graphicData uri="http://schemas.openxmlformats.org/drawingml/2006/picture">
+                <pic:pic xmlns:pic="http://schemas.openxmlformats.org/drawingml/2006/picture">
+                  <pic:nvPicPr>
+                    <pic:cNvPr id="0" name="Picture 1" descr="C:\Users\AlexandreE\Documents\GitHub\tapecaria_cassuli\analise\sequencia agendamento.png"/>
+                    <pic:cNvPicPr>
+                      <a:picLocks noChangeAspect="1" noChangeArrowheads="1"/>
+                    </pic:cNvPicPr>
+                  </pic:nvPicPr>
+                  <pic:blipFill>
+                    <a:blip r:embed="rId17">
+                      <a:extLst>
+                        <a:ext uri="{28A0092B-C50C-407E-A947-70E740481C1C}">
+                          <a14:useLocalDpi xmlns:a14="http://schemas.microsoft.com/office/drawing/2010/main" val="0"/>
+                        </a:ext>
+                      </a:extLst>
+                    </a:blip>
+                    <a:srcRect/>
+                    <a:stretch>
+                      <a:fillRect/>
+                    </a:stretch>
+                  </pic:blipFill>
+                  <pic:spPr bwMode="auto">
+                    <a:xfrm>
+                      <a:off x="0" y="0"/>
+                      <a:ext cx="5400040" cy="4268546"/>
+                    </a:xfrm>
+                    <a:prstGeom prst="rect">
+                      <a:avLst/>
+                    </a:prstGeom>
+                    <a:noFill/>
+                    <a:ln>
+                      <a:noFill/>
+                    </a:ln>
+                  </pic:spPr>
+                </pic:pic>
+              </a:graphicData>
+            </a:graphic>
+          </wp:inline>
+        </w:drawing>
+      </w:r>
+    </w:p>
+    <w:p>
+      <w:pPr>
+        <w:pStyle w:val="PargrafodaLista"/>
+        <w:ind w:left="360"/>
+      </w:pPr>
+      <w:r>
+        <w:t>18.2 Montar Produto</w:t>
+      </w:r>
+    </w:p>
+    <w:p>
+      <w:pPr>
+        <w:pStyle w:val="PargrafodaLista"/>
+        <w:ind w:left="360"/>
+      </w:pPr>
+    </w:p>
+    <w:p>
+      <w:pPr>
+        <w:pStyle w:val="PargrafodaLista"/>
+        <w:ind w:left="360"/>
+      </w:pPr>
+      <w:r>
+        <w:rPr>
+          <w:noProof/>
+        </w:rPr>
+        <w:lastRenderedPageBreak/>
+        <w:drawing>
+          <wp:inline distT="0" distB="0" distL="0" distR="0">
+            <wp:extent cx="5400040" cy="4437053"/>
+            <wp:effectExtent l="0" t="0" r="0" b="1905"/>
+            <wp:docPr id="14" name="Imagem 14" descr="C:\Users\AlexandreE\Documents\GitHub\tapecaria_cassuli\analise\sequencia montar produto.png"/>
+            <wp:cNvGraphicFramePr>
+              <a:graphicFrameLocks xmlns:a="http://schemas.openxmlformats.org/drawingml/2006/main" noChangeAspect="1"/>
+            </wp:cNvGraphicFramePr>
+            <a:graphic xmlns:a="http://schemas.openxmlformats.org/drawingml/2006/main">
+              <a:graphicData uri="http://schemas.openxmlformats.org/drawingml/2006/picture">
+                <pic:pic xmlns:pic="http://schemas.openxmlformats.org/drawingml/2006/picture">
+                  <pic:nvPicPr>
+                    <pic:cNvPr id="0" name="Picture 2" descr="C:\Users\AlexandreE\Documents\GitHub\tapecaria_cassuli\analise\sequencia montar produto.png"/>
+                    <pic:cNvPicPr>
+                      <a:picLocks noChangeAspect="1" noChangeArrowheads="1"/>
+                    </pic:cNvPicPr>
+                  </pic:nvPicPr>
+                  <pic:blipFill>
+                    <a:blip r:embed="rId18">
+                      <a:extLst>
+                        <a:ext uri="{28A0092B-C50C-407E-A947-70E740481C1C}">
+                          <a14:useLocalDpi xmlns:a14="http://schemas.microsoft.com/office/drawing/2010/main" val="0"/>
+                        </a:ext>
+                      </a:extLst>
+                    </a:blip>
+                    <a:srcRect/>
+                    <a:stretch>
+                      <a:fillRect/>
+                    </a:stretch>
+                  </pic:blipFill>
+                  <pic:spPr bwMode="auto">
+                    <a:xfrm>
+                      <a:off x="0" y="0"/>
+                      <a:ext cx="5400040" cy="4437053"/>
+                    </a:xfrm>
+                    <a:prstGeom prst="rect">
+                      <a:avLst/>
+                    </a:prstGeom>
+                    <a:noFill/>
+                    <a:ln>
+                      <a:noFill/>
+                    </a:ln>
+                  </pic:spPr>
+                </pic:pic>
+              </a:graphicData>
+            </a:graphic>
+          </wp:inline>
+        </w:drawing>
+      </w:r>
+    </w:p>
+    <w:p>
+      <w:pPr>
+        <w:pStyle w:val="PargrafodaLista"/>
+        <w:ind w:left="360"/>
+      </w:pPr>
+    </w:p>
+    <w:p>
+      <w:pPr>
+        <w:pStyle w:val="PargrafodaLista"/>
+        <w:ind w:left="360"/>
+      </w:pPr>
+      <w:r>
+        <w:t>18.3 Cadastros da área administrativa</w:t>
+      </w:r>
+    </w:p>
+    <w:p>
+      <w:pPr>
+        <w:pStyle w:val="PargrafodaLista"/>
+        <w:ind w:left="360"/>
+      </w:pPr>
+    </w:p>
+    <w:p>
+      <w:pPr>
+        <w:pStyle w:val="PargrafodaLista"/>
+        <w:ind w:left="360"/>
+      </w:pPr>
+      <w:r>
+        <w:rPr>
+          <w:noProof/>
+        </w:rPr>
+        <w:lastRenderedPageBreak/>
+        <w:drawing>
+          <wp:inline distT="0" distB="0" distL="0" distR="0">
+            <wp:extent cx="5400040" cy="4326099"/>
+            <wp:effectExtent l="0" t="0" r="0" b="0"/>
+            <wp:docPr id="15" name="Imagem 15" descr="C:\Users\AlexandreE\Documents\GitHub\tapecaria_cassuli\analise\sequencia cadastros admin.png"/>
+            <wp:cNvGraphicFramePr>
+              <a:graphicFrameLocks xmlns:a="http://schemas.openxmlformats.org/drawingml/2006/main" noChangeAspect="1"/>
+            </wp:cNvGraphicFramePr>
+            <a:graphic xmlns:a="http://schemas.openxmlformats.org/drawingml/2006/main">
+              <a:graphicData uri="http://schemas.openxmlformats.org/drawingml/2006/picture">
+                <pic:pic xmlns:pic="http://schemas.openxmlformats.org/drawingml/2006/picture">
+                  <pic:nvPicPr>
+                    <pic:cNvPr id="0" name="Picture 3" descr="C:\Users\AlexandreE\Documents\GitHub\tapecaria_cassuli\analise\sequencia cadastros admin.png"/>
+                    <pic:cNvPicPr>
+                      <a:picLocks noChangeAspect="1" noChangeArrowheads="1"/>
+                    </pic:cNvPicPr>
+                  </pic:nvPicPr>
+                  <pic:blipFill>
+                    <a:blip r:embed="rId19">
+                      <a:extLst>
+                        <a:ext uri="{28A0092B-C50C-407E-A947-70E740481C1C}">
+                          <a14:useLocalDpi xmlns:a14="http://schemas.microsoft.com/office/drawing/2010/main" val="0"/>
+                        </a:ext>
+                      </a:extLst>
+                    </a:blip>
+                    <a:srcRect/>
+                    <a:stretch>
+                      <a:fillRect/>
+                    </a:stretch>
+                  </pic:blipFill>
+                  <pic:spPr bwMode="auto">
+                    <a:xfrm>
+                      <a:off x="0" y="0"/>
+                      <a:ext cx="5400040" cy="4326099"/>
+                    </a:xfrm>
+                    <a:prstGeom prst="rect">
+                      <a:avLst/>
+                    </a:prstGeom>
+                    <a:noFill/>
+                    <a:ln>
+                      <a:noFill/>
+                    </a:ln>
+                  </pic:spPr>
+                </pic:pic>
+              </a:graphicData>
+            </a:graphic>
+          </wp:inline>
+        </w:drawing>
+      </w:r>
+    </w:p>
+    <w:p>
+      <w:pPr>
+        <w:pStyle w:val="PargrafodaLista"/>
+        <w:ind w:left="360"/>
+      </w:pPr>
+    </w:p>
+    <w:p>
+      <w:pPr>
+        <w:pStyle w:val="PargrafodaLista"/>
+        <w:ind w:left="360"/>
+      </w:pPr>
+      <w:r>
+        <w:t>18.4 Cadastro de usuário</w:t>
+      </w:r>
+    </w:p>
+    <w:p>
+      <w:pPr>
+        <w:pStyle w:val="PargrafodaLista"/>
+        <w:ind w:left="360"/>
+      </w:pPr>
+    </w:p>
+    <w:p>
+      <w:pPr>
+        <w:pStyle w:val="PargrafodaLista"/>
+        <w:ind w:left="360"/>
+      </w:pPr>
+      <w:r>
+        <w:rPr>
+          <w:noProof/>
+        </w:rPr>
+        <w:lastRenderedPageBreak/>
+        <w:drawing>
+          <wp:inline distT="0" distB="0" distL="0" distR="0">
+            <wp:extent cx="5400040" cy="4148953"/>
+            <wp:effectExtent l="0" t="0" r="0" b="4445"/>
+            <wp:docPr id="16" name="Imagem 16" descr="C:\Users\AlexandreE\Documents\GitHub\tapecaria_cassuli\analise\sequencia cadastro usuario.png"/>
+            <wp:cNvGraphicFramePr>
+              <a:graphicFrameLocks xmlns:a="http://schemas.openxmlformats.org/drawingml/2006/main" noChangeAspect="1"/>
+            </wp:cNvGraphicFramePr>
+            <a:graphic xmlns:a="http://schemas.openxmlformats.org/drawingml/2006/main">
+              <a:graphicData uri="http://schemas.openxmlformats.org/drawingml/2006/picture">
+                <pic:pic xmlns:pic="http://schemas.openxmlformats.org/drawingml/2006/picture">
+                  <pic:nvPicPr>
+                    <pic:cNvPr id="0" name="Picture 4" descr="C:\Users\AlexandreE\Documents\GitHub\tapecaria_cassuli\analise\sequencia cadastro usuario.png"/>
+                    <pic:cNvPicPr>
+                      <a:picLocks noChangeAspect="1" noChangeArrowheads="1"/>
+                    </pic:cNvPicPr>
+                  </pic:nvPicPr>
+                  <pic:blipFill>
+                    <a:blip r:embed="rId20">
+                      <a:extLst>
+                        <a:ext uri="{28A0092B-C50C-407E-A947-70E740481C1C}">
+                          <a14:useLocalDpi xmlns:a14="http://schemas.microsoft.com/office/drawing/2010/main" val="0"/>
+                        </a:ext>
+                      </a:extLst>
+                    </a:blip>
+                    <a:srcRect/>
+                    <a:stretch>
+                      <a:fillRect/>
+                    </a:stretch>
+                  </pic:blipFill>
+                  <pic:spPr bwMode="auto">
+                    <a:xfrm>
+                      <a:off x="0" y="0"/>
+                      <a:ext cx="5400040" cy="4148953"/>
+                    </a:xfrm>
+                    <a:prstGeom prst="rect">
+                      <a:avLst/>
+                    </a:prstGeom>
+                    <a:noFill/>
+                    <a:ln>
+                      <a:noFill/>
+                    </a:ln>
+                  </pic:spPr>
+                </pic:pic>
+              </a:graphicData>
+            </a:graphic>
+          </wp:inline>
+        </w:drawing>
+      </w:r>
+    </w:p>
+    <w:p>
+      <w:pPr>
+        <w:pStyle w:val="PargrafodaLista"/>
+        <w:ind w:left="360"/>
+      </w:pPr>
+    </w:p>
     <w:p>
       <w:pPr>
         <w:pStyle w:val="PargrafodaLista"/>
@@ -15498,7 +15204,19 @@
         </w:numPr>
       </w:pPr>
       <w:r>
-        <w:lastRenderedPageBreak/>
+        <w:t>NVU</w:t>
+      </w:r>
+    </w:p>
+    <w:p/>
+    <w:p>
+      <w:pPr>
+        <w:pStyle w:val="PargrafodaLista"/>
+        <w:numPr>
+          <w:ilvl w:val="0"/>
+          <w:numId w:val="1"/>
+        </w:numPr>
+      </w:pPr>
+      <w:r>
         <w:t>Projeto de Interface</w:t>
       </w:r>
     </w:p>
@@ -15515,19 +15233,9 @@
           <w:numId w:val="1"/>
         </w:numPr>
       </w:pPr>
-      <w:proofErr w:type="spellStart"/>
       <w:r>
-        <w:t>WebML</w:t>
+        <w:t>WebML ou WireFrame</w:t>
       </w:r>
-      <w:proofErr w:type="spellEnd"/>
-      <w:r>
-        <w:t xml:space="preserve"> ou </w:t>
-      </w:r>
-      <w:proofErr w:type="spellStart"/>
-      <w:r>
-        <w:t>WireFrame</w:t>
-      </w:r>
-      <w:proofErr w:type="spellEnd"/>
     </w:p>
     <w:p>
       <w:pPr>

</xml_diff>